<commit_message>
Actualización del repositorio con información del dropbox.
</commit_message>
<xml_diff>
--- a/1º Iteración/Grupo Análisis y Diseño/Introducción.docx
+++ b/1º Iteración/Grupo Análisis y Diseño/Introducción.docx
@@ -272,15 +272,13 @@
         </w:rPr>
         <w:t xml:space="preserve">, dicha asociación da ayudas (alimentos, ropa, luz, agua, escolar, </w:t>
       </w:r>
-      <w:proofErr w:type="spellStart"/>
-      <w:r>
-        <w:rPr>
-          <w:sz w:val="24"/>
-          <w:szCs w:val="28"/>
-        </w:rPr>
-        <w:t>etc</w:t>
-      </w:r>
-      <w:proofErr w:type="spellEnd"/>
+      <w:r>
+        <w:rPr>
+          <w:sz w:val="24"/>
+          <w:szCs w:val="28"/>
+        </w:rPr>
+        <w:t>etc.</w:t>
+      </w:r>
       <w:r>
         <w:rPr>
           <w:sz w:val="24"/>
@@ -410,15 +408,13 @@
         </w:rPr>
         <w:t xml:space="preserve">. En dicha lista debe constar quien ha dado la ayuda a quien se la ha dado y </w:t>
       </w:r>
-      <w:proofErr w:type="spellStart"/>
-      <w:r>
-        <w:rPr>
-          <w:sz w:val="24"/>
-          <w:szCs w:val="28"/>
-        </w:rPr>
-        <w:t>cual</w:t>
-      </w:r>
-      <w:proofErr w:type="spellEnd"/>
+      <w:r>
+        <w:rPr>
+          <w:sz w:val="24"/>
+          <w:szCs w:val="28"/>
+        </w:rPr>
+        <w:t>cuál</w:t>
+      </w:r>
       <w:r>
         <w:rPr>
           <w:sz w:val="24"/>
@@ -449,15 +445,13 @@
         </w:rPr>
         <w:t xml:space="preserve">Voluntariamente personas sean socias o no, pueden dar alimentos, ropa, juguetes, </w:t>
       </w:r>
-      <w:proofErr w:type="spellStart"/>
-      <w:r>
-        <w:rPr>
-          <w:sz w:val="24"/>
-          <w:szCs w:val="28"/>
-        </w:rPr>
-        <w:t>etc</w:t>
-      </w:r>
-      <w:proofErr w:type="spellEnd"/>
+      <w:r>
+        <w:rPr>
+          <w:sz w:val="24"/>
+          <w:szCs w:val="28"/>
+        </w:rPr>
+        <w:t>etc.</w:t>
+      </w:r>
       <w:r>
         <w:rPr>
           <w:sz w:val="24"/>

</xml_diff>